<commit_message>
DDL and DML query execution
DDL and DML query execution
</commit_message>
<xml_diff>
--- a/docs/jdbc.docx
+++ b/docs/jdbc.docx
@@ -33,6 +33,7 @@
       <w:r>
         <w:t xml:space="preserve">ava </w:t>
       </w:r>
+      <w:proofErr w:type="spellStart"/>
       <w:r>
         <w:rPr>
           <w:b/>
@@ -53,7 +54,11 @@
         <w:t>B</w:t>
       </w:r>
       <w:r>
-        <w:t xml:space="preserve">ase </w:t>
+        <w:t>ase</w:t>
+      </w:r>
+      <w:proofErr w:type="spellEnd"/>
+      <w:r>
+        <w:t xml:space="preserve"> </w:t>
       </w:r>
       <w:r>
         <w:rPr>
@@ -90,12 +95,21 @@
       <w:r>
         <w:t xml:space="preserve">These JDBC APIs are the part of </w:t>
       </w:r>
-      <w:r>
-        <w:rPr>
-          <w:b/>
-          <w:bCs/>
-        </w:rPr>
-        <w:t>java.sql package</w:t>
+      <w:proofErr w:type="spellStart"/>
+      <w:r>
+        <w:rPr>
+          <w:b/>
+          <w:bCs/>
+        </w:rPr>
+        <w:t>java.sql</w:t>
+      </w:r>
+      <w:proofErr w:type="spellEnd"/>
+      <w:r>
+        <w:rPr>
+          <w:b/>
+          <w:bCs/>
+        </w:rPr>
+        <w:t xml:space="preserve"> package</w:t>
       </w:r>
       <w:r>
         <w:t>.</w:t>
@@ -116,7 +130,15 @@
         </w:numPr>
       </w:pPr>
       <w:r>
-        <w:t>In this you can connect you java application with the database servers and perform the operations on DB.</w:t>
+        <w:t xml:space="preserve">In this you can connect </w:t>
+      </w:r>
+      <w:proofErr w:type="gramStart"/>
+      <w:r>
+        <w:t>you</w:t>
+      </w:r>
+      <w:proofErr w:type="gramEnd"/>
+      <w:r>
+        <w:t xml:space="preserve"> java application with the database servers and perform the operations on DB.</w:t>
       </w:r>
     </w:p>
     <w:p>
@@ -187,7 +209,15 @@
         </w:numPr>
       </w:pPr>
       <w:r>
-        <w:t>To connect with the Database form the java application, you will required a Driver which help you to interact with DB.</w:t>
+        <w:t xml:space="preserve">To connect with the </w:t>
+      </w:r>
+      <w:proofErr w:type="gramStart"/>
+      <w:r>
+        <w:t>Database</w:t>
+      </w:r>
+      <w:proofErr w:type="gramEnd"/>
+      <w:r>
+        <w:t xml:space="preserve"> form the java application, you will required a Driver which help you to interact with DB.</w:t>
       </w:r>
     </w:p>
     <w:p>
@@ -207,8 +237,29 @@
         <w:pStyle w:val="NoSpacing"/>
         <w:ind w:left="720"/>
       </w:pPr>
-      <w:r>
-        <w:t>Example : For Mysql you required mysql connector jar file</w:t>
+      <w:proofErr w:type="gramStart"/>
+      <w:r>
+        <w:t>Example :</w:t>
+      </w:r>
+      <w:proofErr w:type="gramEnd"/>
+      <w:r>
+        <w:t xml:space="preserve"> For </w:t>
+      </w:r>
+      <w:proofErr w:type="spellStart"/>
+      <w:r>
+        <w:t>Mysql</w:t>
+      </w:r>
+      <w:proofErr w:type="spellEnd"/>
+      <w:r>
+        <w:t xml:space="preserve"> you required </w:t>
+      </w:r>
+      <w:proofErr w:type="spellStart"/>
+      <w:r>
+        <w:t>mysql</w:t>
+      </w:r>
+      <w:proofErr w:type="spellEnd"/>
+      <w:r>
+        <w:t xml:space="preserve"> connector jar file</w:t>
       </w:r>
     </w:p>
     <w:p>
@@ -281,7 +332,15 @@
         </w:numPr>
       </w:pPr>
       <w:r>
-        <w:t xml:space="preserve">Memory can be use for a small information and for the temporary time. In Java it can </w:t>
+        <w:t xml:space="preserve">Memory can be </w:t>
+      </w:r>
+      <w:proofErr w:type="spellStart"/>
+      <w:r>
+        <w:t>use</w:t>
+      </w:r>
+      <w:proofErr w:type="spellEnd"/>
+      <w:r>
+        <w:t xml:space="preserve"> for a small information and for the temporary time. In Java it can </w:t>
       </w:r>
       <w:r>
         <w:t xml:space="preserve">be achieved using </w:t>
@@ -306,7 +365,15 @@
         </w:numPr>
       </w:pPr>
       <w:r>
-        <w:t>File can be use to store data for a longer time. And can store a large information into file. You can have a backup of the file.</w:t>
+        <w:t xml:space="preserve">File can be </w:t>
+      </w:r>
+      <w:proofErr w:type="spellStart"/>
+      <w:r>
+        <w:t>use</w:t>
+      </w:r>
+      <w:proofErr w:type="spellEnd"/>
+      <w:r>
+        <w:t xml:space="preserve"> to store data for a longer time. And can store a large information into file. You can have a backup of the file.</w:t>
       </w:r>
       <w:r>
         <w:t xml:space="preserve"> Data will be store in the unstructured way. This data is difficult to use for performing operation.</w:t>
@@ -341,7 +408,15 @@
         <w:t>Database</w:t>
       </w:r>
       <w:r>
-        <w:t xml:space="preserve"> can be use to store large information into the structure manner which can be store for a longer time and also you can perform operation easily using SQL query. </w:t>
+        <w:t xml:space="preserve"> can be </w:t>
+      </w:r>
+      <w:proofErr w:type="spellStart"/>
+      <w:r>
+        <w:t>use</w:t>
+      </w:r>
+      <w:proofErr w:type="spellEnd"/>
+      <w:r>
+        <w:t xml:space="preserve"> to store large information into the structure manner which can be store for a longer time and also you can perform operation easily using SQL query. </w:t>
       </w:r>
       <w:r>
         <w:t xml:space="preserve">In java to achieve this you can use </w:t>
@@ -467,7 +542,23 @@
           <w:b/>
           <w:bCs/>
         </w:rPr>
-        <w:t>Create table employee(id int, name varchar(20), email varchar(20), dept varchar(15));</w:t>
+        <w:t xml:space="preserve">Create table </w:t>
+      </w:r>
+      <w:proofErr w:type="gramStart"/>
+      <w:r>
+        <w:rPr>
+          <w:b/>
+          <w:bCs/>
+        </w:rPr>
+        <w:t>employee(</w:t>
+      </w:r>
+      <w:proofErr w:type="gramEnd"/>
+      <w:r>
+        <w:rPr>
+          <w:b/>
+          <w:bCs/>
+        </w:rPr>
+        <w:t>id int, name varchar(20), email varchar(20), dept varchar(15));</w:t>
       </w:r>
       <w:r>
         <w:rPr>
@@ -536,7 +627,23 @@
           <w:b/>
           <w:bCs/>
         </w:rPr>
-        <w:t>Insert records(DML)</w:t>
+        <w:t xml:space="preserve">Insert </w:t>
+      </w:r>
+      <w:proofErr w:type="gramStart"/>
+      <w:r>
+        <w:rPr>
+          <w:b/>
+          <w:bCs/>
+        </w:rPr>
+        <w:t>records(</w:t>
+      </w:r>
+      <w:proofErr w:type="gramEnd"/>
+      <w:r>
+        <w:rPr>
+          <w:b/>
+          <w:bCs/>
+        </w:rPr>
+        <w:t>DML)</w:t>
       </w:r>
     </w:p>
     <w:p>
@@ -545,7 +652,23 @@
         <w:ind w:left="720"/>
       </w:pPr>
       <w:r>
-        <w:t>Insert into employee values(1, ‘A’, ‘a@gmail.com’,’Dev’);</w:t>
+        <w:t xml:space="preserve">Insert into employee </w:t>
+      </w:r>
+      <w:proofErr w:type="gramStart"/>
+      <w:r>
+        <w:t>values(</w:t>
+      </w:r>
+      <w:proofErr w:type="gramEnd"/>
+      <w:r>
+        <w:t>1, ‘A’, ‘</w:t>
+      </w:r>
+      <w:proofErr w:type="spellStart"/>
+      <w:r>
+        <w:t>a@gmail.com’,’Dev</w:t>
+      </w:r>
+      <w:proofErr w:type="spellEnd"/>
+      <w:r>
+        <w:t>’);</w:t>
       </w:r>
     </w:p>
     <w:p>
@@ -683,7 +806,15 @@
         <w:ind w:left="720"/>
       </w:pPr>
       <w:r>
-        <w:t>Oracle Jar file (dirver)</w:t>
+        <w:t>Oracle Jar file (</w:t>
+      </w:r>
+      <w:proofErr w:type="spellStart"/>
+      <w:r>
+        <w:t>dirver</w:t>
+      </w:r>
+      <w:proofErr w:type="spellEnd"/>
+      <w:r>
+        <w:t>)</w:t>
       </w:r>
     </w:p>
     <w:p>
@@ -719,8 +850,12 @@
       </w:pPr>
       <w:r>
         <w:tab/>
+      </w:r>
+      <w:proofErr w:type="spellStart"/>
+      <w:r>
         <w:t>Mysql</w:t>
       </w:r>
+      <w:proofErr w:type="spellEnd"/>
     </w:p>
     <w:p>
       <w:pPr>
@@ -731,7 +866,14 @@
       </w:r>
       <w:r>
         <w:tab/>
-        <w:t>Mysql connector jar.</w:t>
+      </w:r>
+      <w:proofErr w:type="spellStart"/>
+      <w:r>
+        <w:t>Mysql</w:t>
+      </w:r>
+      <w:proofErr w:type="spellEnd"/>
+      <w:r>
+        <w:t xml:space="preserve"> connector jar.</w:t>
       </w:r>
     </w:p>
     <w:p>
@@ -847,8 +989,13 @@
         <w:tab/>
       </w:r>
       <w:r>
-        <w:t>Right click on the Src</w:t>
-      </w:r>
+        <w:t xml:space="preserve">Right click on the </w:t>
+      </w:r>
+      <w:proofErr w:type="spellStart"/>
+      <w:r>
+        <w:t>Src</w:t>
+      </w:r>
+      <w:proofErr w:type="spellEnd"/>
     </w:p>
     <w:p>
       <w:pPr>
@@ -938,13 +1085,21 @@
         </w:numPr>
       </w:pPr>
       <w:r>
-        <w:t>Click on “Class</w:t>
+        <w:t>Click on “</w:t>
+      </w:r>
+      <w:proofErr w:type="spellStart"/>
+      <w:r>
+        <w:t>Class</w:t>
       </w:r>
       <w:r>
         <w:t>p</w:t>
       </w:r>
       <w:r>
-        <w:t>ath” Option</w:t>
+        <w:t>ath</w:t>
+      </w:r>
+      <w:proofErr w:type="spellEnd"/>
+      <w:r>
+        <w:t>” Option</w:t>
       </w:r>
     </w:p>
     <w:p>
@@ -968,10 +1123,18 @@
         </w:numPr>
       </w:pPr>
       <w:r>
-        <w:t xml:space="preserve">Browse and select jar file and  </w:t>
-      </w:r>
-      <w:r>
-        <w:t>click on “</w:t>
+        <w:t xml:space="preserve">Browse and select jar file </w:t>
+      </w:r>
+      <w:proofErr w:type="gramStart"/>
+      <w:r>
+        <w:t xml:space="preserve">and  </w:t>
+      </w:r>
+      <w:r>
+        <w:t>click</w:t>
+      </w:r>
+      <w:proofErr w:type="gramEnd"/>
+      <w:r>
+        <w:t xml:space="preserve"> on “</w:t>
       </w:r>
       <w:r>
         <w:t>Apply and close</w:t>
@@ -1096,13 +1259,23 @@
           <w:bCs/>
         </w:rPr>
       </w:pPr>
+      <w:proofErr w:type="spellStart"/>
       <w:r>
         <w:rPr>
           <w:b/>
           <w:bCs/>
           <w:highlight w:val="yellow"/>
         </w:rPr>
-        <w:t>Class.forName(“DriverName”);</w:t>
+        <w:t>Class.forName</w:t>
+      </w:r>
+      <w:proofErr w:type="spellEnd"/>
+      <w:r>
+        <w:rPr>
+          <w:b/>
+          <w:bCs/>
+          <w:highlight w:val="yellow"/>
+        </w:rPr>
+        <w:t>(“DriverName”);</w:t>
       </w:r>
       <w:r>
         <w:rPr>
@@ -1143,6 +1316,8 @@
         </w:rPr>
         <w:t xml:space="preserve"> </w:t>
       </w:r>
+      <w:proofErr w:type="spellStart"/>
+      <w:proofErr w:type="gramStart"/>
       <w:r>
         <w:rPr>
           <w:b/>
@@ -1164,6 +1339,7 @@
         </w:rPr>
         <w:t>jdbc</w:t>
       </w:r>
+      <w:proofErr w:type="gramEnd"/>
       <w:r>
         <w:rPr>
           <w:b/>
@@ -1171,6 +1347,7 @@
         </w:rPr>
         <w:t>.driver.OracleDriver</w:t>
       </w:r>
+      <w:proofErr w:type="spellEnd"/>
     </w:p>
     <w:p>
       <w:pPr>
@@ -1189,13 +1366,24 @@
       <w:r>
         <w:t xml:space="preserve"> </w:t>
       </w:r>
-      <w:r>
-        <w:rPr>
-          <w:b/>
-          <w:bCs/>
-        </w:rPr>
-        <w:t>com.mysql.cj.jdbc.Driver</w:t>
-      </w:r>
+      <w:proofErr w:type="spellStart"/>
+      <w:proofErr w:type="gramStart"/>
+      <w:r>
+        <w:rPr>
+          <w:b/>
+          <w:bCs/>
+        </w:rPr>
+        <w:t>com.mysql</w:t>
+      </w:r>
+      <w:proofErr w:type="gramEnd"/>
+      <w:r>
+        <w:rPr>
+          <w:b/>
+          <w:bCs/>
+        </w:rPr>
+        <w:t>.cj.jdbc.Driver</w:t>
+      </w:r>
+      <w:proofErr w:type="spellEnd"/>
     </w:p>
     <w:p>
       <w:pPr>
@@ -1228,7 +1416,15 @@
         </w:numPr>
       </w:pPr>
       <w:r>
-        <w:t>To connect with Database you have to provide following details into the java application</w:t>
+        <w:t xml:space="preserve">To connect with </w:t>
+      </w:r>
+      <w:proofErr w:type="gramStart"/>
+      <w:r>
+        <w:t>Database</w:t>
+      </w:r>
+      <w:proofErr w:type="gramEnd"/>
+      <w:r>
+        <w:t xml:space="preserve"> you have to provide following details into the java application</w:t>
       </w:r>
     </w:p>
     <w:p>
@@ -1264,6 +1460,7 @@
           <w:lang w:val="en"/>
         </w:rPr>
       </w:pPr>
+      <w:proofErr w:type="gramStart"/>
       <w:r>
         <w:rPr>
           <w:rFonts w:ascii="Calibri" w:hAnsi="Calibri" w:cs="Calibri"/>
@@ -1274,6 +1471,7 @@
         </w:rPr>
         <w:t>Protocol :</w:t>
       </w:r>
+      <w:proofErr w:type="gramEnd"/>
       <w:r>
         <w:rPr>
           <w:rFonts w:ascii="Calibri" w:hAnsi="Calibri" w:cs="Calibri"/>
@@ -1284,7 +1482,85 @@
           <w:szCs w:val="18"/>
           <w:lang w:val="en"/>
         </w:rPr>
-        <w:t xml:space="preserve"> mysql- “jdbc:mysql”, Oracle-“jdbc:oracle”</w:t>
+        <w:t xml:space="preserve"> </w:t>
+      </w:r>
+      <w:proofErr w:type="spellStart"/>
+      <w:r>
+        <w:rPr>
+          <w:rFonts w:ascii="Calibri" w:hAnsi="Calibri" w:cs="Calibri"/>
+          <w:b/>
+          <w:bCs/>
+          <w:color w:val="000000"/>
+          <w:sz w:val="18"/>
+          <w:szCs w:val="18"/>
+          <w:lang w:val="en"/>
+        </w:rPr>
+        <w:t>mysql</w:t>
+      </w:r>
+      <w:proofErr w:type="spellEnd"/>
+      <w:r>
+        <w:rPr>
+          <w:rFonts w:ascii="Calibri" w:hAnsi="Calibri" w:cs="Calibri"/>
+          <w:b/>
+          <w:bCs/>
+          <w:color w:val="000000"/>
+          <w:sz w:val="18"/>
+          <w:szCs w:val="18"/>
+          <w:lang w:val="en"/>
+        </w:rPr>
+        <w:t>- “</w:t>
+      </w:r>
+      <w:proofErr w:type="spellStart"/>
+      <w:r>
+        <w:rPr>
+          <w:rFonts w:ascii="Calibri" w:hAnsi="Calibri" w:cs="Calibri"/>
+          <w:b/>
+          <w:bCs/>
+          <w:color w:val="000000"/>
+          <w:sz w:val="18"/>
+          <w:szCs w:val="18"/>
+          <w:lang w:val="en"/>
+        </w:rPr>
+        <w:t>jdbc:mysql</w:t>
+      </w:r>
+      <w:proofErr w:type="spellEnd"/>
+      <w:r>
+        <w:rPr>
+          <w:rFonts w:ascii="Calibri" w:hAnsi="Calibri" w:cs="Calibri"/>
+          <w:b/>
+          <w:bCs/>
+          <w:color w:val="000000"/>
+          <w:sz w:val="18"/>
+          <w:szCs w:val="18"/>
+          <w:lang w:val="en"/>
+        </w:rPr>
+        <w:t>”, Oracle-“</w:t>
+      </w:r>
+      <w:proofErr w:type="spellStart"/>
+      <w:r>
+        <w:rPr>
+          <w:rFonts w:ascii="Calibri" w:hAnsi="Calibri" w:cs="Calibri"/>
+          <w:b/>
+          <w:bCs/>
+          <w:color w:val="000000"/>
+          <w:sz w:val="18"/>
+          <w:szCs w:val="18"/>
+          <w:lang w:val="en"/>
+        </w:rPr>
+        <w:t>jdbc:oracle</w:t>
+      </w:r>
+      <w:proofErr w:type="spellEnd"/>
+      <w:r>
+        <w:rPr>
+          <w:rFonts w:ascii="Calibri" w:hAnsi="Calibri" w:cs="Calibri"/>
+          <w:b/>
+          <w:bCs/>
+          <w:color w:val="000000"/>
+          <w:sz w:val="18"/>
+          <w:szCs w:val="18"/>
+          <w:lang w:val="en"/>
+        </w:rPr>
+        <w:t>”</w:t>
       </w:r>
     </w:p>
     <w:p>
@@ -1316,42 +1592,9 @@
           <w:szCs w:val="18"/>
           <w:lang w:val="en"/>
         </w:rPr>
-        <w:t>IP address/HostName:</w:t>
-      </w:r>
-      <w:r>
-        <w:rPr>
-          <w:rFonts w:ascii="Calibri" w:hAnsi="Calibri" w:cs="Calibri"/>
-          <w:b/>
-          <w:bCs/>
-          <w:color w:val="000000"/>
-          <w:sz w:val="18"/>
-          <w:szCs w:val="18"/>
-          <w:lang w:val="en"/>
-        </w:rPr>
-        <w:t xml:space="preserve"> localhost</w:t>
-      </w:r>
-    </w:p>
-    <w:p>
-      <w:pPr>
-        <w:pStyle w:val="ListParagraph"/>
-        <w:numPr>
-          <w:ilvl w:val="3"/>
-          <w:numId w:val="4"/>
-        </w:numPr>
-        <w:autoSpaceDE w:val="0"/>
-        <w:autoSpaceDN w:val="0"/>
-        <w:adjustRightInd w:val="0"/>
-        <w:spacing w:after="0" w:line="240" w:lineRule="auto"/>
-        <w:rPr>
-          <w:rFonts w:ascii="Calibri" w:hAnsi="Calibri" w:cs="Calibri"/>
-          <w:b/>
-          <w:bCs/>
-          <w:color w:val="000000"/>
-          <w:sz w:val="18"/>
-          <w:szCs w:val="18"/>
-          <w:lang w:val="en"/>
-        </w:rPr>
-      </w:pPr>
+        <w:t>IP address/</w:t>
+      </w:r>
+      <w:proofErr w:type="spellStart"/>
       <w:r>
         <w:rPr>
           <w:rFonts w:ascii="Calibri" w:hAnsi="Calibri" w:cs="Calibri"/>
@@ -1360,32 +1603,10 @@
           <w:szCs w:val="18"/>
           <w:lang w:val="en"/>
         </w:rPr>
-        <w:t>Port Number:</w:t>
-      </w:r>
-      <w:r>
-        <w:rPr>
-          <w:rFonts w:ascii="Calibri" w:hAnsi="Calibri" w:cs="Calibri"/>
-          <w:b/>
-          <w:bCs/>
-          <w:color w:val="000000"/>
-          <w:sz w:val="18"/>
-          <w:szCs w:val="18"/>
-          <w:lang w:val="en"/>
-        </w:rPr>
-        <w:t xml:space="preserve"> mysql: 3306, Oracle: 1521/1522</w:t>
-      </w:r>
-    </w:p>
-    <w:p>
-      <w:pPr>
-        <w:pStyle w:val="ListParagraph"/>
-        <w:numPr>
-          <w:ilvl w:val="3"/>
-          <w:numId w:val="4"/>
-        </w:numPr>
-        <w:autoSpaceDE w:val="0"/>
-        <w:autoSpaceDN w:val="0"/>
-        <w:adjustRightInd w:val="0"/>
-        <w:spacing w:after="0" w:line="240" w:lineRule="auto"/>
+        <w:t>HostName</w:t>
+      </w:r>
+      <w:proofErr w:type="spellEnd"/>
+      <w:r>
         <w:rPr>
           <w:rFonts w:ascii="Calibri" w:hAnsi="Calibri" w:cs="Calibri"/>
           <w:color w:val="000000"/>
@@ -1393,6 +1614,41 @@
           <w:szCs w:val="18"/>
           <w:lang w:val="en"/>
         </w:rPr>
+        <w:t>:</w:t>
+      </w:r>
+      <w:r>
+        <w:rPr>
+          <w:rFonts w:ascii="Calibri" w:hAnsi="Calibri" w:cs="Calibri"/>
+          <w:b/>
+          <w:bCs/>
+          <w:color w:val="000000"/>
+          <w:sz w:val="18"/>
+          <w:szCs w:val="18"/>
+          <w:lang w:val="en"/>
+        </w:rPr>
+        <w:t xml:space="preserve"> localhost</w:t>
+      </w:r>
+    </w:p>
+    <w:p>
+      <w:pPr>
+        <w:pStyle w:val="ListParagraph"/>
+        <w:numPr>
+          <w:ilvl w:val="3"/>
+          <w:numId w:val="4"/>
+        </w:numPr>
+        <w:autoSpaceDE w:val="0"/>
+        <w:autoSpaceDN w:val="0"/>
+        <w:adjustRightInd w:val="0"/>
+        <w:spacing w:after="0" w:line="240" w:lineRule="auto"/>
+        <w:rPr>
+          <w:rFonts w:ascii="Calibri" w:hAnsi="Calibri" w:cs="Calibri"/>
+          <w:b/>
+          <w:bCs/>
+          <w:color w:val="000000"/>
+          <w:sz w:val="18"/>
+          <w:szCs w:val="18"/>
+          <w:lang w:val="en"/>
+        </w:rPr>
       </w:pPr>
       <w:r>
         <w:rPr>
@@ -1402,9 +1658,58 @@
           <w:szCs w:val="18"/>
           <w:lang w:val="en"/>
         </w:rPr>
-        <w:t>Resource</w:t>
-      </w:r>
-      <w:r>
+        <w:t>Port Number:</w:t>
+      </w:r>
+      <w:r>
+        <w:rPr>
+          <w:rFonts w:ascii="Calibri" w:hAnsi="Calibri" w:cs="Calibri"/>
+          <w:b/>
+          <w:bCs/>
+          <w:color w:val="000000"/>
+          <w:sz w:val="18"/>
+          <w:szCs w:val="18"/>
+          <w:lang w:val="en"/>
+        </w:rPr>
+        <w:t xml:space="preserve"> </w:t>
+      </w:r>
+      <w:proofErr w:type="spellStart"/>
+      <w:r>
+        <w:rPr>
+          <w:rFonts w:ascii="Calibri" w:hAnsi="Calibri" w:cs="Calibri"/>
+          <w:b/>
+          <w:bCs/>
+          <w:color w:val="000000"/>
+          <w:sz w:val="18"/>
+          <w:szCs w:val="18"/>
+          <w:lang w:val="en"/>
+        </w:rPr>
+        <w:t>mysql</w:t>
+      </w:r>
+      <w:proofErr w:type="spellEnd"/>
+      <w:r>
+        <w:rPr>
+          <w:rFonts w:ascii="Calibri" w:hAnsi="Calibri" w:cs="Calibri"/>
+          <w:b/>
+          <w:bCs/>
+          <w:color w:val="000000"/>
+          <w:sz w:val="18"/>
+          <w:szCs w:val="18"/>
+          <w:lang w:val="en"/>
+        </w:rPr>
+        <w:t>: 3306, Oracle: 1521/1522</w:t>
+      </w:r>
+    </w:p>
+    <w:p>
+      <w:pPr>
+        <w:pStyle w:val="ListParagraph"/>
+        <w:numPr>
+          <w:ilvl w:val="3"/>
+          <w:numId w:val="4"/>
+        </w:numPr>
+        <w:autoSpaceDE w:val="0"/>
+        <w:autoSpaceDN w:val="0"/>
+        <w:adjustRightInd w:val="0"/>
+        <w:spacing w:after="0" w:line="240" w:lineRule="auto"/>
         <w:rPr>
           <w:rFonts w:ascii="Calibri" w:hAnsi="Calibri" w:cs="Calibri"/>
           <w:color w:val="000000"/>
@@ -1412,44 +1717,8 @@
           <w:szCs w:val="18"/>
           <w:lang w:val="en"/>
         </w:rPr>
-        <w:t xml:space="preserve">: </w:t>
-      </w:r>
-      <w:r>
-        <w:rPr>
-          <w:rFonts w:ascii="Calibri" w:hAnsi="Calibri" w:cs="Calibri"/>
-          <w:b/>
-          <w:bCs/>
-          <w:color w:val="000000"/>
-          <w:sz w:val="18"/>
-          <w:szCs w:val="18"/>
-          <w:lang w:val="en"/>
-        </w:rPr>
-        <w:t>mysql: DBName, Oracle: seviceName</w:t>
-      </w:r>
-      <w:r>
-        <w:rPr>
-          <w:rFonts w:ascii="Calibri" w:hAnsi="Calibri" w:cs="Calibri"/>
-          <w:b/>
-          <w:bCs/>
-          <w:color w:val="000000"/>
-          <w:sz w:val="18"/>
-          <w:szCs w:val="18"/>
-          <w:lang w:val="en"/>
-        </w:rPr>
-        <w:t xml:space="preserve"> (XE)</w:t>
-      </w:r>
-    </w:p>
-    <w:p>
-      <w:pPr>
-        <w:pStyle w:val="ListParagraph"/>
-        <w:numPr>
-          <w:ilvl w:val="3"/>
-          <w:numId w:val="4"/>
-        </w:numPr>
-        <w:autoSpaceDE w:val="0"/>
-        <w:autoSpaceDN w:val="0"/>
-        <w:adjustRightInd w:val="0"/>
-        <w:spacing w:after="0" w:line="240" w:lineRule="auto"/>
+      </w:pPr>
+      <w:r>
         <w:rPr>
           <w:rFonts w:ascii="Calibri" w:hAnsi="Calibri" w:cs="Calibri"/>
           <w:color w:val="000000"/>
@@ -1457,47 +1726,9 @@
           <w:szCs w:val="18"/>
           <w:lang w:val="en"/>
         </w:rPr>
-      </w:pPr>
-      <w:r>
-        <w:rPr>
-          <w:rFonts w:ascii="Calibri" w:hAnsi="Calibri" w:cs="Calibri"/>
-          <w:b/>
-          <w:bCs/>
-          <w:color w:val="000000"/>
-          <w:sz w:val="18"/>
-          <w:szCs w:val="18"/>
-          <w:lang w:val="en"/>
-        </w:rPr>
-        <w:t xml:space="preserve">MySql : </w:t>
-      </w:r>
-      <w:r>
-        <w:rPr>
-          <w:rFonts w:ascii="Consolas" w:hAnsi="Consolas" w:cs="Consolas"/>
-          <w:color w:val="2A00FF"/>
-          <w:shd w:val="clear" w:color="auto" w:fill="E8F2FE"/>
-        </w:rPr>
-        <w:t>jdbc:mysql://localhost:3306/</w:t>
-      </w:r>
-      <w:r>
-        <w:rPr>
-          <w:rFonts w:ascii="Consolas" w:hAnsi="Consolas" w:cs="Consolas"/>
-          <w:color w:val="2A00FF"/>
-          <w:shd w:val="clear" w:color="auto" w:fill="E8F2FE"/>
-        </w:rPr>
-        <w:t>&lt;DB&gt;</w:t>
-      </w:r>
-    </w:p>
-    <w:p>
-      <w:pPr>
-        <w:pStyle w:val="ListParagraph"/>
-        <w:numPr>
-          <w:ilvl w:val="3"/>
-          <w:numId w:val="4"/>
-        </w:numPr>
-        <w:autoSpaceDE w:val="0"/>
-        <w:autoSpaceDN w:val="0"/>
-        <w:adjustRightInd w:val="0"/>
-        <w:spacing w:after="0" w:line="240" w:lineRule="auto"/>
+        <w:t>Resource</w:t>
+      </w:r>
+      <w:r>
         <w:rPr>
           <w:rFonts w:ascii="Calibri" w:hAnsi="Calibri" w:cs="Calibri"/>
           <w:color w:val="000000"/>
@@ -1505,7 +1736,9 @@
           <w:szCs w:val="18"/>
           <w:lang w:val="en"/>
         </w:rPr>
-      </w:pPr>
+        <w:t xml:space="preserve">: </w:t>
+      </w:r>
+      <w:proofErr w:type="spellStart"/>
       <w:r>
         <w:rPr>
           <w:rFonts w:ascii="Calibri" w:hAnsi="Calibri" w:cs="Calibri"/>
@@ -1516,23 +1749,150 @@
           <w:szCs w:val="18"/>
           <w:lang w:val="en"/>
         </w:rPr>
-        <w:t xml:space="preserve">Oracle : </w:t>
-      </w:r>
+        <w:t>mysql</w:t>
+      </w:r>
+      <w:proofErr w:type="spellEnd"/>
+      <w:r>
+        <w:rPr>
+          <w:rFonts w:ascii="Calibri" w:hAnsi="Calibri" w:cs="Calibri"/>
+          <w:b/>
+          <w:bCs/>
+          <w:color w:val="000000"/>
+          <w:sz w:val="18"/>
+          <w:szCs w:val="18"/>
+          <w:lang w:val="en"/>
+        </w:rPr>
+        <w:t xml:space="preserve">: </w:t>
+      </w:r>
+      <w:proofErr w:type="spellStart"/>
+      <w:r>
+        <w:rPr>
+          <w:rFonts w:ascii="Calibri" w:hAnsi="Calibri" w:cs="Calibri"/>
+          <w:b/>
+          <w:bCs/>
+          <w:color w:val="000000"/>
+          <w:sz w:val="18"/>
+          <w:szCs w:val="18"/>
+          <w:lang w:val="en"/>
+        </w:rPr>
+        <w:t>DBName</w:t>
+      </w:r>
+      <w:proofErr w:type="spellEnd"/>
+      <w:r>
+        <w:rPr>
+          <w:rFonts w:ascii="Calibri" w:hAnsi="Calibri" w:cs="Calibri"/>
+          <w:b/>
+          <w:bCs/>
+          <w:color w:val="000000"/>
+          <w:sz w:val="18"/>
+          <w:szCs w:val="18"/>
+          <w:lang w:val="en"/>
+        </w:rPr>
+        <w:t xml:space="preserve">, Oracle: </w:t>
+      </w:r>
+      <w:proofErr w:type="spellStart"/>
+      <w:r>
+        <w:rPr>
+          <w:rFonts w:ascii="Calibri" w:hAnsi="Calibri" w:cs="Calibri"/>
+          <w:b/>
+          <w:bCs/>
+          <w:color w:val="000000"/>
+          <w:sz w:val="18"/>
+          <w:szCs w:val="18"/>
+          <w:lang w:val="en"/>
+        </w:rPr>
+        <w:t>seviceName</w:t>
+      </w:r>
+      <w:proofErr w:type="spellEnd"/>
+      <w:r>
+        <w:rPr>
+          <w:rFonts w:ascii="Calibri" w:hAnsi="Calibri" w:cs="Calibri"/>
+          <w:b/>
+          <w:bCs/>
+          <w:color w:val="000000"/>
+          <w:sz w:val="18"/>
+          <w:szCs w:val="18"/>
+          <w:lang w:val="en"/>
+        </w:rPr>
+        <w:t xml:space="preserve"> (XE)</w:t>
+      </w:r>
+    </w:p>
+    <w:p>
+      <w:pPr>
+        <w:pStyle w:val="ListParagraph"/>
+        <w:numPr>
+          <w:ilvl w:val="3"/>
+          <w:numId w:val="4"/>
+        </w:numPr>
+        <w:autoSpaceDE w:val="0"/>
+        <w:autoSpaceDN w:val="0"/>
+        <w:adjustRightInd w:val="0"/>
+        <w:spacing w:after="0" w:line="240" w:lineRule="auto"/>
+        <w:rPr>
+          <w:rFonts w:ascii="Calibri" w:hAnsi="Calibri" w:cs="Calibri"/>
+          <w:color w:val="000000"/>
+          <w:sz w:val="18"/>
+          <w:szCs w:val="18"/>
+          <w:lang w:val="en"/>
+        </w:rPr>
+      </w:pPr>
+      <w:proofErr w:type="spellStart"/>
+      <w:proofErr w:type="gramStart"/>
+      <w:r>
+        <w:rPr>
+          <w:rFonts w:ascii="Calibri" w:hAnsi="Calibri" w:cs="Calibri"/>
+          <w:b/>
+          <w:bCs/>
+          <w:color w:val="000000"/>
+          <w:sz w:val="18"/>
+          <w:szCs w:val="18"/>
+          <w:lang w:val="en"/>
+        </w:rPr>
+        <w:t>MySql</w:t>
+      </w:r>
+      <w:proofErr w:type="spellEnd"/>
+      <w:r>
+        <w:rPr>
+          <w:rFonts w:ascii="Calibri" w:hAnsi="Calibri" w:cs="Calibri"/>
+          <w:b/>
+          <w:bCs/>
+          <w:color w:val="000000"/>
+          <w:sz w:val="18"/>
+          <w:szCs w:val="18"/>
+          <w:lang w:val="en"/>
+        </w:rPr>
+        <w:t xml:space="preserve"> :</w:t>
+      </w:r>
+      <w:proofErr w:type="gramEnd"/>
+      <w:r>
+        <w:rPr>
+          <w:rFonts w:ascii="Calibri" w:hAnsi="Calibri" w:cs="Calibri"/>
+          <w:b/>
+          <w:bCs/>
+          <w:color w:val="000000"/>
+          <w:sz w:val="18"/>
+          <w:szCs w:val="18"/>
+          <w:lang w:val="en"/>
+        </w:rPr>
+        <w:t xml:space="preserve"> </w:t>
+      </w:r>
+      <w:proofErr w:type="spellStart"/>
       <w:r>
         <w:rPr>
           <w:rFonts w:ascii="Consolas" w:hAnsi="Consolas" w:cs="Consolas"/>
           <w:color w:val="2A00FF"/>
           <w:shd w:val="clear" w:color="auto" w:fill="E8F2FE"/>
         </w:rPr>
-        <w:t>jdbc:</w:t>
-      </w:r>
+        <w:t>jdbc:mysql</w:t>
+      </w:r>
+      <w:proofErr w:type="spellEnd"/>
       <w:r>
         <w:rPr>
           <w:rFonts w:ascii="Consolas" w:hAnsi="Consolas" w:cs="Consolas"/>
           <w:color w:val="2A00FF"/>
           <w:shd w:val="clear" w:color="auto" w:fill="E8F2FE"/>
         </w:rPr>
-        <w:t>oracle</w:t>
+        <w:t>://localhost:3306/</w:t>
       </w:r>
       <w:r>
         <w:rPr>
@@ -1540,15 +1900,95 @@
           <w:color w:val="2A00FF"/>
           <w:shd w:val="clear" w:color="auto" w:fill="E8F2FE"/>
         </w:rPr>
-        <w:t>:</w:t>
-      </w:r>
+        <w:t>&lt;DB&gt;</w:t>
+      </w:r>
+    </w:p>
+    <w:p>
+      <w:pPr>
+        <w:pStyle w:val="ListParagraph"/>
+        <w:numPr>
+          <w:ilvl w:val="3"/>
+          <w:numId w:val="4"/>
+        </w:numPr>
+        <w:autoSpaceDE w:val="0"/>
+        <w:autoSpaceDN w:val="0"/>
+        <w:adjustRightInd w:val="0"/>
+        <w:spacing w:after="0" w:line="240" w:lineRule="auto"/>
+        <w:rPr>
+          <w:rFonts w:ascii="Calibri" w:hAnsi="Calibri" w:cs="Calibri"/>
+          <w:color w:val="000000"/>
+          <w:sz w:val="18"/>
+          <w:szCs w:val="18"/>
+          <w:lang w:val="en"/>
+        </w:rPr>
+      </w:pPr>
+      <w:proofErr w:type="gramStart"/>
+      <w:r>
+        <w:rPr>
+          <w:rFonts w:ascii="Calibri" w:hAnsi="Calibri" w:cs="Calibri"/>
+          <w:b/>
+          <w:bCs/>
+          <w:color w:val="000000"/>
+          <w:sz w:val="18"/>
+          <w:szCs w:val="18"/>
+          <w:lang w:val="en"/>
+        </w:rPr>
+        <w:t>Oracle :</w:t>
+      </w:r>
+      <w:proofErr w:type="gramEnd"/>
+      <w:r>
+        <w:rPr>
+          <w:rFonts w:ascii="Calibri" w:hAnsi="Calibri" w:cs="Calibri"/>
+          <w:b/>
+          <w:bCs/>
+          <w:color w:val="000000"/>
+          <w:sz w:val="18"/>
+          <w:szCs w:val="18"/>
+          <w:lang w:val="en"/>
+        </w:rPr>
+        <w:t xml:space="preserve"> </w:t>
+      </w:r>
+      <w:proofErr w:type="spellStart"/>
       <w:r>
         <w:rPr>
           <w:rFonts w:ascii="Consolas" w:hAnsi="Consolas" w:cs="Consolas"/>
           <w:color w:val="2A00FF"/>
           <w:shd w:val="clear" w:color="auto" w:fill="E8F2FE"/>
         </w:rPr>
-        <w:t>thin:@</w:t>
+        <w:t>jdbc:</w:t>
+      </w:r>
+      <w:r>
+        <w:rPr>
+          <w:rFonts w:ascii="Consolas" w:hAnsi="Consolas" w:cs="Consolas"/>
+          <w:color w:val="2A00FF"/>
+          <w:shd w:val="clear" w:color="auto" w:fill="E8F2FE"/>
+        </w:rPr>
+        <w:t>oracle</w:t>
+      </w:r>
+      <w:r>
+        <w:rPr>
+          <w:rFonts w:ascii="Consolas" w:hAnsi="Consolas" w:cs="Consolas"/>
+          <w:color w:val="2A00FF"/>
+          <w:shd w:val="clear" w:color="auto" w:fill="E8F2FE"/>
+        </w:rPr>
+        <w:t>:</w:t>
+      </w:r>
+      <w:r>
+        <w:rPr>
+          <w:rFonts w:ascii="Consolas" w:hAnsi="Consolas" w:cs="Consolas"/>
+          <w:color w:val="2A00FF"/>
+          <w:shd w:val="clear" w:color="auto" w:fill="E8F2FE"/>
+        </w:rPr>
+        <w:t>thin</w:t>
+      </w:r>
+      <w:proofErr w:type="spellEnd"/>
+      <w:r>
+        <w:rPr>
+          <w:rFonts w:ascii="Consolas" w:hAnsi="Consolas" w:cs="Consolas"/>
+          <w:color w:val="2A00FF"/>
+          <w:shd w:val="clear" w:color="auto" w:fill="E8F2FE"/>
+        </w:rPr>
+        <w:t>:@</w:t>
       </w:r>
       <w:r>
         <w:rPr>
@@ -1635,7 +2075,53 @@
           <w:bCs/>
           <w:highlight w:val="yellow"/>
         </w:rPr>
-        <w:t>Connection obj = DriverManager.getConnection(“URL”,”UserName”,”password”);</w:t>
+        <w:t xml:space="preserve">Connection obj = </w:t>
+      </w:r>
+      <w:proofErr w:type="spellStart"/>
+      <w:r>
+        <w:rPr>
+          <w:b/>
+          <w:bCs/>
+          <w:highlight w:val="yellow"/>
+        </w:rPr>
+        <w:t>DriverManager.getConnection</w:t>
+      </w:r>
+      <w:proofErr w:type="spellEnd"/>
+      <w:r>
+        <w:rPr>
+          <w:b/>
+          <w:bCs/>
+          <w:highlight w:val="yellow"/>
+        </w:rPr>
+        <w:t>(“URL”</w:t>
+      </w:r>
+      <w:proofErr w:type="gramStart"/>
+      <w:r>
+        <w:rPr>
+          <w:b/>
+          <w:bCs/>
+          <w:highlight w:val="yellow"/>
+        </w:rPr>
+        <w:t>,”</w:t>
+      </w:r>
+      <w:proofErr w:type="spellStart"/>
+      <w:r>
+        <w:rPr>
+          <w:b/>
+          <w:bCs/>
+          <w:highlight w:val="yellow"/>
+        </w:rPr>
+        <w:t>UserName</w:t>
+      </w:r>
+      <w:proofErr w:type="spellEnd"/>
+      <w:proofErr w:type="gramEnd"/>
+      <w:r>
+        <w:rPr>
+          <w:b/>
+          <w:bCs/>
+          <w:highlight w:val="yellow"/>
+        </w:rPr>
+        <w:t>”,”password”);</w:t>
       </w:r>
     </w:p>
     <w:p>
@@ -1645,8 +2131,18 @@
           <w:ilvl w:val="0"/>
           <w:numId w:val="4"/>
         </w:numPr>
-      </w:pPr>
-      <w:r>
+        <w:rPr>
+          <w:b/>
+          <w:bCs/>
+          <w:u w:val="single"/>
+        </w:rPr>
+      </w:pPr>
+      <w:r>
+        <w:rPr>
+          <w:b/>
+          <w:bCs/>
+          <w:u w:val="single"/>
+        </w:rPr>
         <w:t>Create Statement</w:t>
       </w:r>
     </w:p>
@@ -1659,7 +2155,15 @@
         </w:numPr>
       </w:pPr>
       <w:r>
-        <w:t>It used to hold the sql queries.</w:t>
+        <w:t xml:space="preserve">It used to hold the </w:t>
+      </w:r>
+      <w:proofErr w:type="spellStart"/>
+      <w:r>
+        <w:t>sql</w:t>
+      </w:r>
+      <w:proofErr w:type="spellEnd"/>
+      <w:r>
+        <w:t xml:space="preserve"> queries.</w:t>
       </w:r>
     </w:p>
     <w:p>
@@ -1699,8 +2203,16 @@
           <w:ilvl w:val="2"/>
           <w:numId w:val="4"/>
         </w:numPr>
-      </w:pPr>
-      <w:r>
+        <w:rPr>
+          <w:b/>
+          <w:bCs/>
+        </w:rPr>
+      </w:pPr>
+      <w:r>
+        <w:rPr>
+          <w:b/>
+          <w:bCs/>
+        </w:rPr>
         <w:t>Statement</w:t>
       </w:r>
     </w:p>
@@ -1752,7 +2264,23 @@
         </w:numPr>
       </w:pPr>
       <w:r>
-        <w:t xml:space="preserve">It is not secure. It may leads to sql injection.  </w:t>
+        <w:t xml:space="preserve">It is not secure. It may </w:t>
+      </w:r>
+      <w:proofErr w:type="gramStart"/>
+      <w:r>
+        <w:t>leads</w:t>
+      </w:r>
+      <w:proofErr w:type="gramEnd"/>
+      <w:r>
+        <w:t xml:space="preserve"> to </w:t>
+      </w:r>
+      <w:proofErr w:type="spellStart"/>
+      <w:r>
+        <w:t>sql</w:t>
+      </w:r>
+      <w:proofErr w:type="spellEnd"/>
+      <w:r>
+        <w:t xml:space="preserve"> injection.  </w:t>
       </w:r>
     </w:p>
     <w:p>
@@ -1797,7 +2325,43 @@
           <w:bCs/>
           <w:highlight w:val="yellow"/>
         </w:rPr>
-        <w:t>Statement stmt = conObj.createStatement();</w:t>
+        <w:t xml:space="preserve">Statement </w:t>
+      </w:r>
+      <w:proofErr w:type="spellStart"/>
+      <w:r>
+        <w:rPr>
+          <w:b/>
+          <w:bCs/>
+          <w:highlight w:val="yellow"/>
+        </w:rPr>
+        <w:t>stmt</w:t>
+      </w:r>
+      <w:proofErr w:type="spellEnd"/>
+      <w:r>
+        <w:rPr>
+          <w:b/>
+          <w:bCs/>
+          <w:highlight w:val="yellow"/>
+        </w:rPr>
+        <w:t xml:space="preserve"> = </w:t>
+      </w:r>
+      <w:proofErr w:type="spellStart"/>
+      <w:r>
+        <w:rPr>
+          <w:b/>
+          <w:bCs/>
+          <w:highlight w:val="yellow"/>
+        </w:rPr>
+        <w:t>conObj.createStatement</w:t>
+      </w:r>
+      <w:proofErr w:type="spellEnd"/>
+      <w:r>
+        <w:rPr>
+          <w:b/>
+          <w:bCs/>
+          <w:highlight w:val="yellow"/>
+        </w:rPr>
+        <w:t>();</w:t>
       </w:r>
       <w:r>
         <w:rPr>
@@ -1821,10 +2385,20 @@
           <w:ilvl w:val="2"/>
           <w:numId w:val="4"/>
         </w:numPr>
-      </w:pPr>
-      <w:r>
+        <w:rPr>
+          <w:b/>
+          <w:bCs/>
+        </w:rPr>
+      </w:pPr>
+      <w:proofErr w:type="spellStart"/>
+      <w:r>
+        <w:rPr>
+          <w:b/>
+          <w:bCs/>
+        </w:rPr>
         <w:t>PreparedStatement</w:t>
       </w:r>
+      <w:proofErr w:type="spellEnd"/>
     </w:p>
     <w:p>
       <w:pPr>
@@ -1853,7 +2427,13 @@
         </w:numPr>
       </w:pPr>
       <w:r>
-        <w:t xml:space="preserve"> You can use a parameterized queries.</w:t>
+        <w:t xml:space="preserve"> You can use a </w:t>
+      </w:r>
+      <w:r>
+        <w:t>parameterized query</w:t>
+      </w:r>
+      <w:r>
+        <w:t>.</w:t>
       </w:r>
     </w:p>
     <w:p>
@@ -1865,7 +2445,21 @@
         </w:numPr>
       </w:pPr>
       <w:r>
-        <w:t xml:space="preserve"> There is no chances of sql injection in this.</w:t>
+        <w:t xml:space="preserve"> There </w:t>
+      </w:r>
+      <w:r>
+        <w:t>are</w:t>
+      </w:r>
+      <w:r>
+        <w:t xml:space="preserve"> no chances of </w:t>
+      </w:r>
+      <w:proofErr w:type="spellStart"/>
+      <w:r>
+        <w:t>sql</w:t>
+      </w:r>
+      <w:proofErr w:type="spellEnd"/>
+      <w:r>
+        <w:t xml:space="preserve"> injection in this.</w:t>
       </w:r>
     </w:p>
     <w:p>
@@ -1901,20 +2495,57 @@
           <w:bCs/>
         </w:rPr>
       </w:pPr>
+      <w:proofErr w:type="spellStart"/>
       <w:r>
         <w:rPr>
           <w:b/>
           <w:bCs/>
           <w:highlight w:val="yellow"/>
         </w:rPr>
-        <w:t>PreapredStatement stmt = conObj.prep</w:t>
-      </w:r>
+        <w:t>PreapredStatement</w:t>
+      </w:r>
+      <w:proofErr w:type="spellEnd"/>
       <w:r>
         <w:rPr>
           <w:b/>
           <w:bCs/>
           <w:highlight w:val="yellow"/>
         </w:rPr>
+        <w:t xml:space="preserve"> </w:t>
+      </w:r>
+      <w:proofErr w:type="spellStart"/>
+      <w:r>
+        <w:rPr>
+          <w:b/>
+          <w:bCs/>
+          <w:highlight w:val="yellow"/>
+        </w:rPr>
+        <w:t>stmt</w:t>
+      </w:r>
+      <w:proofErr w:type="spellEnd"/>
+      <w:r>
+        <w:rPr>
+          <w:b/>
+          <w:bCs/>
+          <w:highlight w:val="yellow"/>
+        </w:rPr>
+        <w:t xml:space="preserve"> = </w:t>
+      </w:r>
+      <w:proofErr w:type="spellStart"/>
+      <w:r>
+        <w:rPr>
+          <w:b/>
+          <w:bCs/>
+          <w:highlight w:val="yellow"/>
+        </w:rPr>
+        <w:t>conObj.prep</w:t>
+      </w:r>
+      <w:r>
+        <w:rPr>
+          <w:b/>
+          <w:bCs/>
+          <w:highlight w:val="yellow"/>
+        </w:rPr>
         <w:t>a</w:t>
       </w:r>
       <w:r>
@@ -1923,7 +2554,16 @@
           <w:bCs/>
           <w:highlight w:val="yellow"/>
         </w:rPr>
-        <w:t>reStatement(“SQL”);</w:t>
+        <w:t>reStatement</w:t>
+      </w:r>
+      <w:proofErr w:type="spellEnd"/>
+      <w:r>
+        <w:rPr>
+          <w:b/>
+          <w:bCs/>
+          <w:highlight w:val="yellow"/>
+        </w:rPr>
+        <w:t>(“SQL”);</w:t>
       </w:r>
     </w:p>
     <w:p>
@@ -1933,10 +2573,20 @@
           <w:ilvl w:val="2"/>
           <w:numId w:val="4"/>
         </w:numPr>
-      </w:pPr>
-      <w:r>
+        <w:rPr>
+          <w:b/>
+          <w:bCs/>
+        </w:rPr>
+      </w:pPr>
+      <w:proofErr w:type="spellStart"/>
+      <w:r>
+        <w:rPr>
+          <w:b/>
+          <w:bCs/>
+        </w:rPr>
         <w:t>CallableStatement</w:t>
       </w:r>
+      <w:proofErr w:type="spellEnd"/>
     </w:p>
     <w:p>
       <w:pPr>
@@ -1983,13 +2633,77 @@
           <w:bCs/>
         </w:rPr>
       </w:pPr>
+      <w:proofErr w:type="spellStart"/>
       <w:r>
         <w:rPr>
           <w:b/>
           <w:bCs/>
           <w:highlight w:val="yellow"/>
         </w:rPr>
-        <w:t>CallableStatement stmt = conObj.prepareCall(“{call procedure()}”);</w:t>
+        <w:t>CallableStatement</w:t>
+      </w:r>
+      <w:proofErr w:type="spellEnd"/>
+      <w:r>
+        <w:rPr>
+          <w:b/>
+          <w:bCs/>
+          <w:highlight w:val="yellow"/>
+        </w:rPr>
+        <w:t xml:space="preserve"> </w:t>
+      </w:r>
+      <w:proofErr w:type="spellStart"/>
+      <w:r>
+        <w:rPr>
+          <w:b/>
+          <w:bCs/>
+          <w:highlight w:val="yellow"/>
+        </w:rPr>
+        <w:t>stmt</w:t>
+      </w:r>
+      <w:proofErr w:type="spellEnd"/>
+      <w:r>
+        <w:rPr>
+          <w:b/>
+          <w:bCs/>
+          <w:highlight w:val="yellow"/>
+        </w:rPr>
+        <w:t xml:space="preserve"> = </w:t>
+      </w:r>
+      <w:proofErr w:type="spellStart"/>
+      <w:r>
+        <w:rPr>
+          <w:b/>
+          <w:bCs/>
+          <w:highlight w:val="yellow"/>
+        </w:rPr>
+        <w:t>conObj.prepareCall</w:t>
+      </w:r>
+      <w:proofErr w:type="spellEnd"/>
+      <w:r>
+        <w:rPr>
+          <w:b/>
+          <w:bCs/>
+          <w:highlight w:val="yellow"/>
+        </w:rPr>
+        <w:t xml:space="preserve">(“{call </w:t>
+      </w:r>
+      <w:proofErr w:type="gramStart"/>
+      <w:r>
+        <w:rPr>
+          <w:b/>
+          <w:bCs/>
+          <w:highlight w:val="yellow"/>
+        </w:rPr>
+        <w:t>procedure(</w:t>
+      </w:r>
+      <w:proofErr w:type="gramEnd"/>
+      <w:r>
+        <w:rPr>
+          <w:b/>
+          <w:bCs/>
+          <w:highlight w:val="yellow"/>
+        </w:rPr>
+        <w:t>)}”);</w:t>
       </w:r>
     </w:p>
     <w:p>
@@ -1999,8 +2713,18 @@
           <w:ilvl w:val="0"/>
           <w:numId w:val="4"/>
         </w:numPr>
-      </w:pPr>
-      <w:r>
+        <w:rPr>
+          <w:b/>
+          <w:bCs/>
+          <w:u w:val="single"/>
+        </w:rPr>
+      </w:pPr>
+      <w:r>
+        <w:rPr>
+          <w:b/>
+          <w:bCs/>
+          <w:u w:val="single"/>
+        </w:rPr>
         <w:lastRenderedPageBreak/>
         <w:t>Execute Statement</w:t>
       </w:r>
@@ -2026,7 +2750,15 @@
         </w:numPr>
       </w:pPr>
       <w:r>
-        <w:t xml:space="preserve">In this step you have a methods to get query executed and to get result into java program. </w:t>
+        <w:t xml:space="preserve">In this step you have a </w:t>
+      </w:r>
+      <w:proofErr w:type="gramStart"/>
+      <w:r>
+        <w:t>methods</w:t>
+      </w:r>
+      <w:proofErr w:type="gramEnd"/>
+      <w:r>
+        <w:t xml:space="preserve"> to get query executed and to get result into java program. </w:t>
       </w:r>
     </w:p>
     <w:p>
@@ -2049,8 +2781,22 @@
           <w:numId w:val="4"/>
         </w:numPr>
       </w:pPr>
-      <w:r>
-        <w:t>executeUpdate()</w:t>
+      <w:proofErr w:type="spellStart"/>
+      <w:proofErr w:type="gramStart"/>
+      <w:r>
+        <w:rPr>
+          <w:b/>
+          <w:bCs/>
+        </w:rPr>
+        <w:t>executeUpdate</w:t>
+      </w:r>
+      <w:proofErr w:type="spellEnd"/>
+      <w:r>
+        <w:t>(</w:t>
+      </w:r>
+      <w:proofErr w:type="gramEnd"/>
+      <w:r>
+        <w:t>)</w:t>
       </w:r>
     </w:p>
     <w:p>
@@ -2110,7 +2856,25 @@
           <w:bCs/>
           <w:highlight w:val="yellow"/>
         </w:rPr>
-        <w:t>int count = stmtObj.executeUpdate();</w:t>
+        <w:t xml:space="preserve">int count = </w:t>
+      </w:r>
+      <w:proofErr w:type="spellStart"/>
+      <w:r>
+        <w:rPr>
+          <w:b/>
+          <w:bCs/>
+          <w:highlight w:val="yellow"/>
+        </w:rPr>
+        <w:t>stmtObj.executeUpdate</w:t>
+      </w:r>
+      <w:proofErr w:type="spellEnd"/>
+      <w:r>
+        <w:rPr>
+          <w:b/>
+          <w:bCs/>
+          <w:highlight w:val="yellow"/>
+        </w:rPr>
+        <w:t>();</w:t>
       </w:r>
       <w:r>
         <w:rPr>
@@ -2127,9 +2891,35 @@
           <w:ilvl w:val="2"/>
           <w:numId w:val="4"/>
         </w:numPr>
-      </w:pPr>
-      <w:r>
-        <w:t>executeQuery()</w:t>
+        <w:rPr>
+          <w:b/>
+          <w:bCs/>
+        </w:rPr>
+      </w:pPr>
+      <w:proofErr w:type="spellStart"/>
+      <w:proofErr w:type="gramStart"/>
+      <w:r>
+        <w:rPr>
+          <w:b/>
+          <w:bCs/>
+        </w:rPr>
+        <w:t>executeQuery</w:t>
+      </w:r>
+      <w:proofErr w:type="spellEnd"/>
+      <w:r>
+        <w:rPr>
+          <w:b/>
+          <w:bCs/>
+        </w:rPr>
+        <w:t>(</w:t>
+      </w:r>
+      <w:proofErr w:type="gramEnd"/>
+      <w:r>
+        <w:rPr>
+          <w:b/>
+          <w:bCs/>
+        </w:rPr>
+        <w:t>)</w:t>
       </w:r>
     </w:p>
     <w:p>
@@ -2159,7 +2949,27 @@
         </w:numPr>
       </w:pPr>
       <w:r>
-        <w:t>This method return the object of ResultSet. In which you can find all the data selected by query.</w:t>
+        <w:t xml:space="preserve">This method </w:t>
+      </w:r>
+      <w:proofErr w:type="gramStart"/>
+      <w:r>
+        <w:t>return</w:t>
+      </w:r>
+      <w:proofErr w:type="gramEnd"/>
+      <w:r>
+        <w:t xml:space="preserve"> the object of </w:t>
+      </w:r>
+      <w:proofErr w:type="spellStart"/>
+      <w:r>
+        <w:rPr>
+          <w:b/>
+          <w:bCs/>
+        </w:rPr>
+        <w:t>ResultSet</w:t>
+      </w:r>
+      <w:proofErr w:type="spellEnd"/>
+      <w:r>
+        <w:t>. In which you can find all the data selected by query.</w:t>
       </w:r>
     </w:p>
     <w:p>
@@ -2183,13 +2993,59 @@
           <w:bCs/>
         </w:rPr>
       </w:pPr>
+      <w:proofErr w:type="spellStart"/>
       <w:r>
         <w:rPr>
           <w:b/>
           <w:bCs/>
           <w:highlight w:val="yellow"/>
         </w:rPr>
-        <w:t>ResultSet rs = stmtObj.executeQuery();</w:t>
+        <w:t>ResultSet</w:t>
+      </w:r>
+      <w:proofErr w:type="spellEnd"/>
+      <w:r>
+        <w:rPr>
+          <w:b/>
+          <w:bCs/>
+          <w:highlight w:val="yellow"/>
+        </w:rPr>
+        <w:t xml:space="preserve"> </w:t>
+      </w:r>
+      <w:proofErr w:type="spellStart"/>
+      <w:r>
+        <w:rPr>
+          <w:b/>
+          <w:bCs/>
+          <w:highlight w:val="yellow"/>
+        </w:rPr>
+        <w:t>rs</w:t>
+      </w:r>
+      <w:proofErr w:type="spellEnd"/>
+      <w:r>
+        <w:rPr>
+          <w:b/>
+          <w:bCs/>
+          <w:highlight w:val="yellow"/>
+        </w:rPr>
+        <w:t xml:space="preserve"> = </w:t>
+      </w:r>
+      <w:proofErr w:type="spellStart"/>
+      <w:r>
+        <w:rPr>
+          <w:b/>
+          <w:bCs/>
+          <w:highlight w:val="yellow"/>
+        </w:rPr>
+        <w:t>stmtObj.executeQuery</w:t>
+      </w:r>
+      <w:proofErr w:type="spellEnd"/>
+      <w:r>
+        <w:rPr>
+          <w:b/>
+          <w:bCs/>
+          <w:highlight w:val="yellow"/>
+        </w:rPr>
+        <w:t>();</w:t>
       </w:r>
     </w:p>
     <w:p>
@@ -2199,11 +3055,32 @@
           <w:ilvl w:val="2"/>
           <w:numId w:val="4"/>
         </w:numPr>
-      </w:pPr>
-      <w:r>
-        <w:t>execute()</w:t>
-      </w:r>
-      <w:r>
+        <w:rPr>
+          <w:b/>
+          <w:bCs/>
+        </w:rPr>
+      </w:pPr>
+      <w:proofErr w:type="gramStart"/>
+      <w:r>
+        <w:rPr>
+          <w:b/>
+          <w:bCs/>
+        </w:rPr>
+        <w:t>execute(</w:t>
+      </w:r>
+      <w:proofErr w:type="gramEnd"/>
+      <w:r>
+        <w:rPr>
+          <w:b/>
+          <w:bCs/>
+        </w:rPr>
+        <w:t>)</w:t>
+      </w:r>
+      <w:r>
+        <w:rPr>
+          <w:b/>
+          <w:bCs/>
+        </w:rPr>
         <w:t xml:space="preserve"> </w:t>
       </w:r>
     </w:p>
@@ -2231,7 +3108,23 @@
         <w:t>This method returns the Boolean value as a result.</w:t>
       </w:r>
       <w:r>
-        <w:t xml:space="preserve"> If it return true so you can access a ResultSet from it and if returns false then you can get the int value as a response.</w:t>
+        <w:t xml:space="preserve"> If it </w:t>
+      </w:r>
+      <w:proofErr w:type="gramStart"/>
+      <w:r>
+        <w:t>return</w:t>
+      </w:r>
+      <w:proofErr w:type="gramEnd"/>
+      <w:r>
+        <w:t xml:space="preserve"> true so you can access a </w:t>
+      </w:r>
+      <w:proofErr w:type="spellStart"/>
+      <w:r>
+        <w:t>ResultSet</w:t>
+      </w:r>
+      <w:proofErr w:type="spellEnd"/>
+      <w:r>
+        <w:t xml:space="preserve"> from it and if returns false then you can get the int value as a response.</w:t>
       </w:r>
     </w:p>
     <w:p>
@@ -2255,13 +3148,41 @@
           <w:bCs/>
         </w:rPr>
       </w:pPr>
+      <w:proofErr w:type="spellStart"/>
       <w:r>
         <w:rPr>
           <w:b/>
           <w:bCs/>
           <w:highlight w:val="yellow"/>
         </w:rPr>
-        <w:t>boolean flag = stmtObj.execute();</w:t>
+        <w:t>boolean</w:t>
+      </w:r>
+      <w:proofErr w:type="spellEnd"/>
+      <w:r>
+        <w:rPr>
+          <w:b/>
+          <w:bCs/>
+          <w:highlight w:val="yellow"/>
+        </w:rPr>
+        <w:t xml:space="preserve"> flag = </w:t>
+      </w:r>
+      <w:proofErr w:type="spellStart"/>
+      <w:r>
+        <w:rPr>
+          <w:b/>
+          <w:bCs/>
+          <w:highlight w:val="yellow"/>
+        </w:rPr>
+        <w:t>stmtObj.execute</w:t>
+      </w:r>
+      <w:proofErr w:type="spellEnd"/>
+      <w:r>
+        <w:rPr>
+          <w:b/>
+          <w:bCs/>
+          <w:highlight w:val="yellow"/>
+        </w:rPr>
+        <w:t>();</w:t>
       </w:r>
     </w:p>
     <w:p>
@@ -2271,8 +3192,18 @@
           <w:ilvl w:val="0"/>
           <w:numId w:val="4"/>
         </w:numPr>
-      </w:pPr>
-      <w:r>
+        <w:rPr>
+          <w:b/>
+          <w:bCs/>
+          <w:u w:val="single"/>
+        </w:rPr>
+      </w:pPr>
+      <w:r>
+        <w:rPr>
+          <w:b/>
+          <w:bCs/>
+          <w:u w:val="single"/>
+        </w:rPr>
         <w:t>Close Connection</w:t>
       </w:r>
     </w:p>
@@ -2297,7 +3228,15 @@
         </w:numPr>
       </w:pPr>
       <w:r>
-        <w:t>As a part of this step you just have to call close method.</w:t>
+        <w:t xml:space="preserve">As a part of this </w:t>
+      </w:r>
+      <w:proofErr w:type="gramStart"/>
+      <w:r>
+        <w:t>step</w:t>
+      </w:r>
+      <w:proofErr w:type="gramEnd"/>
+      <w:r>
+        <w:t xml:space="preserve"> you just have to call close method.</w:t>
       </w:r>
     </w:p>
     <w:p>
@@ -2325,8 +3264,18 @@
           <w:bCs/>
           <w:u w:val="single"/>
         </w:rPr>
-        <w:t>Handling a ResultSet</w:t>
-      </w:r>
+        <w:t xml:space="preserve">Handling a </w:t>
+      </w:r>
+      <w:proofErr w:type="spellStart"/>
+      <w:r>
+        <w:rPr>
+          <w:b/>
+          <w:bCs/>
+          <w:u w:val="single"/>
+        </w:rPr>
+        <w:t>ResultSet</w:t>
+      </w:r>
+      <w:proofErr w:type="spellEnd"/>
     </w:p>
     <w:p>
       <w:pPr>
@@ -2516,11 +3465,19 @@
           <w:color w:val="000000" w:themeColor="text1"/>
         </w:rPr>
       </w:pPr>
-      <w:r>
-        <w:rPr>
-          <w:color w:val="000000" w:themeColor="text1"/>
-        </w:rPr>
-        <w:t>mysql&gt; select * from product where id IN (2,4);</w:t>
+      <w:proofErr w:type="spellStart"/>
+      <w:r>
+        <w:rPr>
+          <w:color w:val="000000" w:themeColor="text1"/>
+        </w:rPr>
+        <w:t>mysql</w:t>
+      </w:r>
+      <w:proofErr w:type="spellEnd"/>
+      <w:r>
+        <w:rPr>
+          <w:color w:val="000000" w:themeColor="text1"/>
+        </w:rPr>
+        <w:t>&gt; select * from product where id IN (2,4);</w:t>
       </w:r>
     </w:p>
     <w:p>
@@ -2550,8 +3507,16 @@
         <w:rPr>
           <w:color w:val="000000" w:themeColor="text1"/>
         </w:rPr>
-        <w:t>| id | name         | price    | qty  |</w:t>
-      </w:r>
+        <w:t xml:space="preserve">| id | name         | price    | </w:t>
+      </w:r>
+      <w:proofErr w:type="gramStart"/>
+      <w:r>
+        <w:rPr>
+          <w:color w:val="000000" w:themeColor="text1"/>
+        </w:rPr>
+        <w:t>qty  |</w:t>
+      </w:r>
+      <w:proofErr w:type="gramEnd"/>
     </w:p>
     <w:p>
       <w:pPr>
@@ -2576,11 +3541,33 @@
           <w:color w:val="000000" w:themeColor="text1"/>
         </w:rPr>
       </w:pPr>
-      <w:r>
-        <w:rPr>
-          <w:color w:val="000000" w:themeColor="text1"/>
-        </w:rPr>
-        <w:t>|  2 | SmartTV      | 63221.22 |    2 |</w:t>
+      <w:proofErr w:type="gramStart"/>
+      <w:r>
+        <w:rPr>
+          <w:color w:val="000000" w:themeColor="text1"/>
+        </w:rPr>
+        <w:t>|  2</w:t>
+      </w:r>
+      <w:proofErr w:type="gramEnd"/>
+      <w:r>
+        <w:rPr>
+          <w:color w:val="000000" w:themeColor="text1"/>
+        </w:rPr>
+        <w:t xml:space="preserve"> | </w:t>
+      </w:r>
+      <w:proofErr w:type="spellStart"/>
+      <w:r>
+        <w:rPr>
+          <w:color w:val="000000" w:themeColor="text1"/>
+        </w:rPr>
+        <w:t>SmartTV</w:t>
+      </w:r>
+      <w:proofErr w:type="spellEnd"/>
+      <w:r>
+        <w:rPr>
+          <w:color w:val="000000" w:themeColor="text1"/>
+        </w:rPr>
+        <w:t xml:space="preserve">      | 63221.22 |    2 |</w:t>
       </w:r>
     </w:p>
     <w:p>
@@ -2591,11 +3578,33 @@
           <w:color w:val="000000" w:themeColor="text1"/>
         </w:rPr>
       </w:pPr>
-      <w:r>
-        <w:rPr>
-          <w:color w:val="000000" w:themeColor="text1"/>
-        </w:rPr>
-        <w:t>|  4 | SmartSpeaker |  5221.22 |    5 |</w:t>
+      <w:proofErr w:type="gramStart"/>
+      <w:r>
+        <w:rPr>
+          <w:color w:val="000000" w:themeColor="text1"/>
+        </w:rPr>
+        <w:t>|  4</w:t>
+      </w:r>
+      <w:proofErr w:type="gramEnd"/>
+      <w:r>
+        <w:rPr>
+          <w:color w:val="000000" w:themeColor="text1"/>
+        </w:rPr>
+        <w:t xml:space="preserve"> | </w:t>
+      </w:r>
+      <w:proofErr w:type="spellStart"/>
+      <w:r>
+        <w:rPr>
+          <w:color w:val="000000" w:themeColor="text1"/>
+        </w:rPr>
+        <w:t>SmartSpeaker</w:t>
+      </w:r>
+      <w:proofErr w:type="spellEnd"/>
+      <w:r>
+        <w:rPr>
+          <w:color w:val="000000" w:themeColor="text1"/>
+        </w:rPr>
+        <w:t xml:space="preserve"> |  5221.22 |    5 |</w:t>
       </w:r>
     </w:p>
     <w:p>
@@ -2712,12 +3721,14 @@
           <w:color w:val="000000" w:themeColor="text1"/>
         </w:rPr>
       </w:pPr>
+      <w:proofErr w:type="spellStart"/>
       <w:r>
         <w:rPr>
           <w:color w:val="000000" w:themeColor="text1"/>
         </w:rPr>
         <w:t>SmartTV</w:t>
       </w:r>
+      <w:proofErr w:type="spellEnd"/>
       <w:r>
         <w:rPr>
           <w:color w:val="000000" w:themeColor="text1"/>
@@ -2858,7 +3869,21 @@
         <w:rPr>
           <w:color w:val="000000" w:themeColor="text1"/>
         </w:rPr>
-        <w:t xml:space="preserve">Bill Amount : &lt;Sum of all the Product total price&gt; </w:t>
+        <w:t xml:space="preserve">Bill </w:t>
+      </w:r>
+      <w:proofErr w:type="gramStart"/>
+      <w:r>
+        <w:rPr>
+          <w:color w:val="000000" w:themeColor="text1"/>
+        </w:rPr>
+        <w:t>Amount :</w:t>
+      </w:r>
+      <w:proofErr w:type="gramEnd"/>
+      <w:r>
+        <w:rPr>
+          <w:color w:val="000000" w:themeColor="text1"/>
+        </w:rPr>
+        <w:t xml:space="preserve"> &lt;Sum of all the Product total price&gt; </w:t>
       </w:r>
     </w:p>
     <w:p>

</xml_diff>